<commit_message>
done 3 and 4
</commit_message>
<xml_diff>
--- a/kristi/SWE 101 - Template Project Requirements Specification .docx
+++ b/kristi/SWE 101 - Template Project Requirements Specification .docx
@@ -11868,6 +11868,36 @@
         <w:rPr>
           <w:rFonts w:ascii="Times New Roman" w:cs="Times New Roman" w:eastAsia="Times New Roman" w:hAnsi="Times New Roman"/>
           <w:b w:val="1"/>
+          <w:sz w:val="24"/>
+          <w:szCs w:val="24"/>
+        </w:rPr>
+      </w:pPr>
+      <w:r>
+        <w:rPr>
+          <w:rtl w:val="0"/>
+        </w:rPr>
+      </w:r>
+    </w:p>
+    <w:p>
+      <w:pPr>
+        <w:keepNext w:val="0"/>
+        <w:keepLines w:val="0"/>
+        <w:pageBreakBefore w:val="0"/>
+        <w:widowControl w:val="0"/>
+        <w:pBdr>
+          <w:top w:space="0" w:sz="0" w:val="nil"/>
+          <w:left w:space="0" w:sz="0" w:val="nil"/>
+          <w:bottom w:space="0" w:sz="0" w:val="nil"/>
+          <w:right w:space="0" w:sz="0" w:val="nil"/>
+          <w:between w:space="0" w:sz="0" w:val="nil"/>
+        </w:pBdr>
+        <w:shd w:fill="auto" w:val="clear"/>
+        <w:spacing w:after="0" w:before="235.8966064453125" w:line="240" w:lineRule="auto"/>
+        <w:ind w:left="133.84002685546875" w:right="0" w:firstLine="0"/>
+        <w:jc w:val="left"/>
+        <w:rPr>
+          <w:rFonts w:ascii="Times New Roman" w:cs="Times New Roman" w:eastAsia="Times New Roman" w:hAnsi="Times New Roman"/>
+          <w:b w:val="1"/>
           <w:i w:val="0"/>
           <w:smallCaps w:val="0"/>
           <w:strike w:val="0"/>
@@ -12113,19 +12143,89 @@
         <w:ind w:left="133.84002685546875" w:right="228.060302734375" w:hanging="1.840057373046875"/>
         <w:jc w:val="left"/>
         <w:rPr>
-          <w:rFonts w:ascii="Times New Roman" w:cs="Times New Roman" w:eastAsia="Times New Roman" w:hAnsi="Times New Roman"/>
           <w:b w:val="1"/>
-          <w:i w:val="0"/>
-          <w:smallCaps w:val="0"/>
-          <w:strike w:val="0"/>
-          <w:color w:val="000000"/>
-          <w:sz w:val="24"/>
-          <w:szCs w:val="24"/>
-          <w:u w:val="none"/>
-          <w:shd w:fill="auto" w:val="clear"/>
-          <w:vertAlign w:val="baseline"/>
-        </w:rPr>
-      </w:pPr>
+          <w:i w:val="1"/>
+          <w:sz w:val="20"/>
+          <w:szCs w:val="20"/>
+        </w:rPr>
+      </w:pPr>
+      <w:r>
+        <w:rPr>
+          <w:rtl w:val="0"/>
+        </w:rPr>
+      </w:r>
+    </w:p>
+    <w:p>
+      <w:pPr>
+        <w:keepNext w:val="0"/>
+        <w:keepLines w:val="0"/>
+        <w:pageBreakBefore w:val="0"/>
+        <w:widowControl w:val="0"/>
+        <w:pBdr>
+          <w:top w:space="0" w:sz="0" w:val="nil"/>
+          <w:left w:space="0" w:sz="0" w:val="nil"/>
+          <w:bottom w:space="0" w:sz="0" w:val="nil"/>
+          <w:right w:space="0" w:sz="0" w:val="nil"/>
+          <w:between w:space="0" w:sz="0" w:val="nil"/>
+        </w:pBdr>
+        <w:shd w:fill="auto" w:val="clear"/>
+        <w:spacing w:after="0" w:before="0" w:line="204.49745178222656" w:lineRule="auto"/>
+        <w:ind w:left="133.84002685546875" w:right="228.060302734375" w:hanging="1.840057373046875"/>
+        <w:jc w:val="left"/>
+        <w:rPr>
+          <w:b w:val="1"/>
+          <w:i w:val="1"/>
+          <w:sz w:val="20"/>
+          <w:szCs w:val="20"/>
+        </w:rPr>
+      </w:pPr>
+      <w:r>
+        <w:rPr>
+          <w:rtl w:val="0"/>
+        </w:rPr>
+      </w:r>
+    </w:p>
+    <w:p>
+      <w:pPr>
+        <w:keepNext w:val="0"/>
+        <w:keepLines w:val="0"/>
+        <w:pageBreakBefore w:val="0"/>
+        <w:widowControl w:val="0"/>
+        <w:pBdr>
+          <w:top w:space="0" w:sz="0" w:val="nil"/>
+          <w:left w:space="0" w:sz="0" w:val="nil"/>
+          <w:bottom w:space="0" w:sz="0" w:val="nil"/>
+          <w:right w:space="0" w:sz="0" w:val="nil"/>
+          <w:between w:space="0" w:sz="0" w:val="nil"/>
+        </w:pBdr>
+        <w:shd w:fill="auto" w:val="clear"/>
+        <w:spacing w:after="0" w:before="0" w:line="204.49745178222656" w:lineRule="auto"/>
+        <w:ind w:left="0" w:right="228.060302734375" w:firstLine="0"/>
+        <w:jc w:val="left"/>
+        <w:rPr>
+          <w:rFonts w:ascii="Times New Roman" w:cs="Times New Roman" w:eastAsia="Times New Roman" w:hAnsi="Times New Roman"/>
+          <w:b w:val="1"/>
+          <w:i w:val="0"/>
+          <w:smallCaps w:val="0"/>
+          <w:strike w:val="0"/>
+          <w:color w:val="000000"/>
+          <w:sz w:val="24"/>
+          <w:szCs w:val="24"/>
+          <w:u w:val="none"/>
+          <w:shd w:fill="auto" w:val="clear"/>
+          <w:vertAlign w:val="baseline"/>
+        </w:rPr>
+      </w:pPr>
+      <w:r>
+        <w:rPr>
+          <w:b w:val="1"/>
+          <w:i w:val="1"/>
+          <w:sz w:val="20"/>
+          <w:szCs w:val="20"/>
+          <w:rtl w:val="0"/>
+        </w:rPr>
+        <w:t xml:space="preserve">   </w:t>
+      </w:r>
       <w:r>
         <w:rPr>
           <w:rFonts w:ascii="Arial" w:cs="Arial" w:eastAsia="Arial" w:hAnsi="Arial"/>
@@ -12141,7 +12241,7 @@
           <w:vertAlign w:val="baseline"/>
           <w:rtl w:val="0"/>
         </w:rPr>
-        <w:t xml:space="preserve">[YourProject] Requirements Specification </w:t>
+        <w:t xml:space="preserve"> </w:t>
       </w:r>
       <w:r>
         <w:rPr>
@@ -12205,7 +12305,7 @@
           <w:vertAlign w:val="baseline"/>
           <w:rtl w:val="0"/>
         </w:rPr>
-        <w:t xml:space="preserve">3.2.4 Manageability/Maintainability </w:t>
+        <w:t xml:space="preserve">3.2.4  Manageability/Maintainability </w:t>
       </w:r>
     </w:p>
     <w:p>
@@ -13165,20 +13265,8 @@
       </w:pPr>
       <w:r>
         <w:rPr>
-          <w:sz w:val="24"/>
-          <w:szCs w:val="24"/>
-          <w:rtl w:val="0"/>
-        </w:rPr>
-        <w:t xml:space="preserve">●</w:t>
-      </w:r>
-      <w:r>
-        <w:rPr>
-          <w:rFonts w:ascii="Times New Roman" w:cs="Times New Roman" w:eastAsia="Times New Roman" w:hAnsi="Times New Roman"/>
-          <w:sz w:val="24"/>
-          <w:szCs w:val="24"/>
-          <w:rtl w:val="0"/>
-        </w:rPr>
-        <w:t xml:space="preserve">Firewall: Use a firewall to restrict unauthorized access to the system and protect it from network-based attacks.</w:t>
+          <w:rtl w:val="0"/>
+        </w:rPr>
       </w:r>
     </w:p>
     <w:p>
@@ -13995,46 +14083,469 @@
           <w:rFonts w:ascii="Times New Roman" w:cs="Times New Roman" w:eastAsia="Times New Roman" w:hAnsi="Times New Roman"/>
           <w:b w:val="1"/>
           <w:i w:val="1"/>
-          <w:smallCaps w:val="0"/>
-          <w:strike w:val="0"/>
-          <w:color w:val="000000"/>
-          <w:sz w:val="24"/>
-          <w:szCs w:val="24"/>
-          <w:u w:val="none"/>
-          <w:shd w:fill="auto" w:val="clear"/>
-          <w:vertAlign w:val="baseline"/>
-        </w:rPr>
-      </w:pPr>
-      <w:r>
-        <w:rPr>
-          <w:rFonts w:ascii="Arial" w:cs="Arial" w:eastAsia="Arial" w:hAnsi="Arial"/>
+          <w:sz w:val="24"/>
+          <w:szCs w:val="24"/>
+        </w:rPr>
+      </w:pPr>
+      <w:r>
+        <w:rPr>
+          <w:rtl w:val="0"/>
+        </w:rPr>
+      </w:r>
+    </w:p>
+    <w:p>
+      <w:pPr>
+        <w:keepNext w:val="0"/>
+        <w:keepLines w:val="0"/>
+        <w:pageBreakBefore w:val="0"/>
+        <w:widowControl w:val="0"/>
+        <w:pBdr>
+          <w:top w:space="0" w:sz="0" w:val="nil"/>
+          <w:left w:space="0" w:sz="0" w:val="nil"/>
+          <w:bottom w:space="0" w:sz="0" w:val="nil"/>
+          <w:right w:space="0" w:sz="0" w:val="nil"/>
+          <w:between w:space="0" w:sz="0" w:val="nil"/>
+        </w:pBdr>
+        <w:shd w:fill="auto" w:val="clear"/>
+        <w:spacing w:after="0" w:before="0" w:line="204.49745178222656" w:lineRule="auto"/>
+        <w:ind w:left="132.88002014160156" w:right="228.060302734375" w:hanging="0.8800506591796875"/>
+        <w:jc w:val="left"/>
+        <w:rPr>
+          <w:rFonts w:ascii="Times New Roman" w:cs="Times New Roman" w:eastAsia="Times New Roman" w:hAnsi="Times New Roman"/>
           <w:b w:val="1"/>
           <w:i w:val="1"/>
-          <w:smallCaps w:val="0"/>
-          <w:strike w:val="0"/>
-          <w:color w:val="000000"/>
+          <w:sz w:val="24"/>
+          <w:szCs w:val="24"/>
+        </w:rPr>
+      </w:pPr>
+      <w:r>
+        <w:rPr>
+          <w:rtl w:val="0"/>
+        </w:rPr>
+      </w:r>
+    </w:p>
+    <w:p>
+      <w:pPr>
+        <w:keepNext w:val="0"/>
+        <w:keepLines w:val="0"/>
+        <w:pageBreakBefore w:val="0"/>
+        <w:widowControl w:val="0"/>
+        <w:pBdr>
+          <w:top w:space="0" w:sz="0" w:val="nil"/>
+          <w:left w:space="0" w:sz="0" w:val="nil"/>
+          <w:bottom w:space="0" w:sz="0" w:val="nil"/>
+          <w:right w:space="0" w:sz="0" w:val="nil"/>
+          <w:between w:space="0" w:sz="0" w:val="nil"/>
+        </w:pBdr>
+        <w:shd w:fill="auto" w:val="clear"/>
+        <w:spacing w:after="0" w:before="0" w:line="204.49745178222656" w:lineRule="auto"/>
+        <w:ind w:left="132.88002014160156" w:right="228.060302734375" w:hanging="0.8800506591796875"/>
+        <w:jc w:val="left"/>
+        <w:rPr>
+          <w:rFonts w:ascii="Times New Roman" w:cs="Times New Roman" w:eastAsia="Times New Roman" w:hAnsi="Times New Roman"/>
+          <w:b w:val="1"/>
+          <w:i w:val="1"/>
+          <w:sz w:val="24"/>
+          <w:szCs w:val="24"/>
+        </w:rPr>
+      </w:pPr>
+      <w:r>
+        <w:rPr>
+          <w:rtl w:val="0"/>
+        </w:rPr>
+      </w:r>
+    </w:p>
+    <w:p>
+      <w:pPr>
+        <w:keepNext w:val="0"/>
+        <w:keepLines w:val="0"/>
+        <w:pageBreakBefore w:val="0"/>
+        <w:widowControl w:val="0"/>
+        <w:pBdr>
+          <w:top w:space="0" w:sz="0" w:val="nil"/>
+          <w:left w:space="0" w:sz="0" w:val="nil"/>
+          <w:bottom w:space="0" w:sz="0" w:val="nil"/>
+          <w:right w:space="0" w:sz="0" w:val="nil"/>
+          <w:between w:space="0" w:sz="0" w:val="nil"/>
+        </w:pBdr>
+        <w:shd w:fill="auto" w:val="clear"/>
+        <w:spacing w:after="0" w:before="0" w:line="204.49745178222656" w:lineRule="auto"/>
+        <w:ind w:left="132.88002014160156" w:right="228.060302734375" w:hanging="0.8800506591796875"/>
+        <w:jc w:val="left"/>
+        <w:rPr>
+          <w:rFonts w:ascii="Times New Roman" w:cs="Times New Roman" w:eastAsia="Times New Roman" w:hAnsi="Times New Roman"/>
+          <w:b w:val="1"/>
+          <w:i w:val="1"/>
+          <w:sz w:val="24"/>
+          <w:szCs w:val="24"/>
+        </w:rPr>
+      </w:pPr>
+      <w:r>
+        <w:rPr>
+          <w:rtl w:val="0"/>
+        </w:rPr>
+      </w:r>
+    </w:p>
+    <w:p>
+      <w:pPr>
+        <w:keepNext w:val="0"/>
+        <w:keepLines w:val="0"/>
+        <w:pageBreakBefore w:val="0"/>
+        <w:widowControl w:val="0"/>
+        <w:pBdr>
+          <w:top w:space="0" w:sz="0" w:val="nil"/>
+          <w:left w:space="0" w:sz="0" w:val="nil"/>
+          <w:bottom w:space="0" w:sz="0" w:val="nil"/>
+          <w:right w:space="0" w:sz="0" w:val="nil"/>
+          <w:between w:space="0" w:sz="0" w:val="nil"/>
+        </w:pBdr>
+        <w:shd w:fill="auto" w:val="clear"/>
+        <w:spacing w:after="0" w:before="0" w:line="204.49745178222656" w:lineRule="auto"/>
+        <w:ind w:left="132.88002014160156" w:right="228.060302734375" w:hanging="0.8800506591796875"/>
+        <w:jc w:val="left"/>
+        <w:rPr>
+          <w:rFonts w:ascii="Times New Roman" w:cs="Times New Roman" w:eastAsia="Times New Roman" w:hAnsi="Times New Roman"/>
+          <w:b w:val="1"/>
+          <w:i w:val="1"/>
+          <w:sz w:val="24"/>
+          <w:szCs w:val="24"/>
+        </w:rPr>
+      </w:pPr>
+      <w:r>
+        <w:rPr>
+          <w:rtl w:val="0"/>
+        </w:rPr>
+      </w:r>
+    </w:p>
+    <w:p>
+      <w:pPr>
+        <w:keepNext w:val="0"/>
+        <w:keepLines w:val="0"/>
+        <w:pageBreakBefore w:val="0"/>
+        <w:widowControl w:val="0"/>
+        <w:pBdr>
+          <w:top w:space="0" w:sz="0" w:val="nil"/>
+          <w:left w:space="0" w:sz="0" w:val="nil"/>
+          <w:bottom w:space="0" w:sz="0" w:val="nil"/>
+          <w:right w:space="0" w:sz="0" w:val="nil"/>
+          <w:between w:space="0" w:sz="0" w:val="nil"/>
+        </w:pBdr>
+        <w:shd w:fill="auto" w:val="clear"/>
+        <w:spacing w:after="0" w:before="0" w:line="204.49745178222656" w:lineRule="auto"/>
+        <w:ind w:left="132.88002014160156" w:right="228.060302734375" w:hanging="0.8800506591796875"/>
+        <w:jc w:val="left"/>
+        <w:rPr>
+          <w:rFonts w:ascii="Times New Roman" w:cs="Times New Roman" w:eastAsia="Times New Roman" w:hAnsi="Times New Roman"/>
+          <w:b w:val="1"/>
+          <w:i w:val="1"/>
+          <w:sz w:val="24"/>
+          <w:szCs w:val="24"/>
+        </w:rPr>
+      </w:pPr>
+      <w:r>
+        <w:rPr>
+          <w:rtl w:val="0"/>
+        </w:rPr>
+      </w:r>
+    </w:p>
+    <w:p>
+      <w:pPr>
+        <w:keepNext w:val="0"/>
+        <w:keepLines w:val="0"/>
+        <w:pageBreakBefore w:val="0"/>
+        <w:widowControl w:val="0"/>
+        <w:pBdr>
+          <w:top w:space="0" w:sz="0" w:val="nil"/>
+          <w:left w:space="0" w:sz="0" w:val="nil"/>
+          <w:bottom w:space="0" w:sz="0" w:val="nil"/>
+          <w:right w:space="0" w:sz="0" w:val="nil"/>
+          <w:between w:space="0" w:sz="0" w:val="nil"/>
+        </w:pBdr>
+        <w:shd w:fill="auto" w:val="clear"/>
+        <w:spacing w:after="0" w:before="0" w:line="204.49745178222656" w:lineRule="auto"/>
+        <w:ind w:left="132.88002014160156" w:right="228.060302734375" w:hanging="0.8800506591796875"/>
+        <w:jc w:val="left"/>
+        <w:rPr>
+          <w:rFonts w:ascii="Times New Roman" w:cs="Times New Roman" w:eastAsia="Times New Roman" w:hAnsi="Times New Roman"/>
+          <w:b w:val="1"/>
+          <w:i w:val="1"/>
+          <w:sz w:val="24"/>
+          <w:szCs w:val="24"/>
+        </w:rPr>
+      </w:pPr>
+      <w:r>
+        <w:rPr>
+          <w:rtl w:val="0"/>
+        </w:rPr>
+      </w:r>
+    </w:p>
+    <w:p>
+      <w:pPr>
+        <w:keepNext w:val="0"/>
+        <w:keepLines w:val="0"/>
+        <w:pageBreakBefore w:val="0"/>
+        <w:widowControl w:val="0"/>
+        <w:pBdr>
+          <w:top w:space="0" w:sz="0" w:val="nil"/>
+          <w:left w:space="0" w:sz="0" w:val="nil"/>
+          <w:bottom w:space="0" w:sz="0" w:val="nil"/>
+          <w:right w:space="0" w:sz="0" w:val="nil"/>
+          <w:between w:space="0" w:sz="0" w:val="nil"/>
+        </w:pBdr>
+        <w:shd w:fill="auto" w:val="clear"/>
+        <w:spacing w:after="0" w:before="0" w:line="204.49745178222656" w:lineRule="auto"/>
+        <w:ind w:left="132.88002014160156" w:right="228.060302734375" w:hanging="0.8800506591796875"/>
+        <w:jc w:val="left"/>
+        <w:rPr>
+          <w:rFonts w:ascii="Times New Roman" w:cs="Times New Roman" w:eastAsia="Times New Roman" w:hAnsi="Times New Roman"/>
+          <w:b w:val="1"/>
+          <w:i w:val="1"/>
+          <w:sz w:val="24"/>
+          <w:szCs w:val="24"/>
+        </w:rPr>
+      </w:pPr>
+      <w:r>
+        <w:rPr>
+          <w:rtl w:val="0"/>
+        </w:rPr>
+      </w:r>
+    </w:p>
+    <w:p>
+      <w:pPr>
+        <w:keepNext w:val="0"/>
+        <w:keepLines w:val="0"/>
+        <w:pageBreakBefore w:val="0"/>
+        <w:widowControl w:val="0"/>
+        <w:pBdr>
+          <w:top w:space="0" w:sz="0" w:val="nil"/>
+          <w:left w:space="0" w:sz="0" w:val="nil"/>
+          <w:bottom w:space="0" w:sz="0" w:val="nil"/>
+          <w:right w:space="0" w:sz="0" w:val="nil"/>
+          <w:between w:space="0" w:sz="0" w:val="nil"/>
+        </w:pBdr>
+        <w:shd w:fill="auto" w:val="clear"/>
+        <w:spacing w:after="0" w:before="0" w:line="204.49745178222656" w:lineRule="auto"/>
+        <w:ind w:left="132.88002014160156" w:right="228.060302734375" w:hanging="0.8800506591796875"/>
+        <w:jc w:val="left"/>
+        <w:rPr>
+          <w:rFonts w:ascii="Times New Roman" w:cs="Times New Roman" w:eastAsia="Times New Roman" w:hAnsi="Times New Roman"/>
+          <w:b w:val="1"/>
+          <w:i w:val="1"/>
+          <w:sz w:val="24"/>
+          <w:szCs w:val="24"/>
+        </w:rPr>
+      </w:pPr>
+      <w:r>
+        <w:rPr>
+          <w:rtl w:val="0"/>
+        </w:rPr>
+      </w:r>
+    </w:p>
+    <w:p>
+      <w:pPr>
+        <w:keepNext w:val="0"/>
+        <w:keepLines w:val="0"/>
+        <w:pageBreakBefore w:val="0"/>
+        <w:widowControl w:val="0"/>
+        <w:pBdr>
+          <w:top w:space="0" w:sz="0" w:val="nil"/>
+          <w:left w:space="0" w:sz="0" w:val="nil"/>
+          <w:bottom w:space="0" w:sz="0" w:val="nil"/>
+          <w:right w:space="0" w:sz="0" w:val="nil"/>
+          <w:between w:space="0" w:sz="0" w:val="nil"/>
+        </w:pBdr>
+        <w:shd w:fill="auto" w:val="clear"/>
+        <w:spacing w:after="0" w:before="0" w:line="204.49745178222656" w:lineRule="auto"/>
+        <w:ind w:left="132.88002014160156" w:right="228.060302734375" w:hanging="0.8800506591796875"/>
+        <w:jc w:val="left"/>
+        <w:rPr>
+          <w:rFonts w:ascii="Times New Roman" w:cs="Times New Roman" w:eastAsia="Times New Roman" w:hAnsi="Times New Roman"/>
+          <w:b w:val="1"/>
+          <w:i w:val="1"/>
+          <w:sz w:val="24"/>
+          <w:szCs w:val="24"/>
+        </w:rPr>
+      </w:pPr>
+      <w:r>
+        <w:rPr>
+          <w:rtl w:val="0"/>
+        </w:rPr>
+      </w:r>
+    </w:p>
+    <w:p>
+      <w:pPr>
+        <w:keepNext w:val="0"/>
+        <w:keepLines w:val="0"/>
+        <w:pageBreakBefore w:val="0"/>
+        <w:widowControl w:val="0"/>
+        <w:pBdr>
+          <w:top w:space="0" w:sz="0" w:val="nil"/>
+          <w:left w:space="0" w:sz="0" w:val="nil"/>
+          <w:bottom w:space="0" w:sz="0" w:val="nil"/>
+          <w:right w:space="0" w:sz="0" w:val="nil"/>
+          <w:between w:space="0" w:sz="0" w:val="nil"/>
+        </w:pBdr>
+        <w:shd w:fill="auto" w:val="clear"/>
+        <w:spacing w:after="0" w:before="0" w:line="204.49745178222656" w:lineRule="auto"/>
+        <w:ind w:left="132.88002014160156" w:right="228.060302734375" w:hanging="0.8800506591796875"/>
+        <w:jc w:val="left"/>
+        <w:rPr>
+          <w:rFonts w:ascii="Times New Roman" w:cs="Times New Roman" w:eastAsia="Times New Roman" w:hAnsi="Times New Roman"/>
+          <w:b w:val="1"/>
+          <w:i w:val="1"/>
+          <w:sz w:val="24"/>
+          <w:szCs w:val="24"/>
+        </w:rPr>
+      </w:pPr>
+      <w:r>
+        <w:rPr>
+          <w:rtl w:val="0"/>
+        </w:rPr>
+      </w:r>
+    </w:p>
+    <w:p>
+      <w:pPr>
+        <w:keepNext w:val="0"/>
+        <w:keepLines w:val="0"/>
+        <w:pageBreakBefore w:val="0"/>
+        <w:widowControl w:val="0"/>
+        <w:pBdr>
+          <w:top w:space="0" w:sz="0" w:val="nil"/>
+          <w:left w:space="0" w:sz="0" w:val="nil"/>
+          <w:bottom w:space="0" w:sz="0" w:val="nil"/>
+          <w:right w:space="0" w:sz="0" w:val="nil"/>
+          <w:between w:space="0" w:sz="0" w:val="nil"/>
+        </w:pBdr>
+        <w:shd w:fill="auto" w:val="clear"/>
+        <w:spacing w:after="0" w:before="0" w:line="204.49745178222656" w:lineRule="auto"/>
+        <w:ind w:left="132.88002014160156" w:right="228.060302734375" w:hanging="0.8800506591796875"/>
+        <w:jc w:val="left"/>
+        <w:rPr>
+          <w:rFonts w:ascii="Times New Roman" w:cs="Times New Roman" w:eastAsia="Times New Roman" w:hAnsi="Times New Roman"/>
+          <w:b w:val="1"/>
+          <w:i w:val="1"/>
+          <w:sz w:val="24"/>
+          <w:szCs w:val="24"/>
+        </w:rPr>
+      </w:pPr>
+      <w:r>
+        <w:rPr>
+          <w:rtl w:val="0"/>
+        </w:rPr>
+      </w:r>
+    </w:p>
+    <w:p>
+      <w:pPr>
+        <w:keepNext w:val="0"/>
+        <w:keepLines w:val="0"/>
+        <w:pageBreakBefore w:val="0"/>
+        <w:widowControl w:val="0"/>
+        <w:pBdr>
+          <w:top w:space="0" w:sz="0" w:val="nil"/>
+          <w:left w:space="0" w:sz="0" w:val="nil"/>
+          <w:bottom w:space="0" w:sz="0" w:val="nil"/>
+          <w:right w:space="0" w:sz="0" w:val="nil"/>
+          <w:between w:space="0" w:sz="0" w:val="nil"/>
+        </w:pBdr>
+        <w:shd w:fill="auto" w:val="clear"/>
+        <w:spacing w:after="0" w:before="0" w:line="204.49745178222656" w:lineRule="auto"/>
+        <w:ind w:left="132.88002014160156" w:right="228.060302734375" w:hanging="0.8800506591796875"/>
+        <w:jc w:val="left"/>
+        <w:rPr>
+          <w:rFonts w:ascii="Times New Roman" w:cs="Times New Roman" w:eastAsia="Times New Roman" w:hAnsi="Times New Roman"/>
+          <w:b w:val="1"/>
+          <w:i w:val="1"/>
+          <w:sz w:val="24"/>
+          <w:szCs w:val="24"/>
+        </w:rPr>
+      </w:pPr>
+      <w:r>
+        <w:rPr>
+          <w:rtl w:val="0"/>
+        </w:rPr>
+      </w:r>
+    </w:p>
+    <w:p>
+      <w:pPr>
+        <w:keepNext w:val="0"/>
+        <w:keepLines w:val="0"/>
+        <w:pageBreakBefore w:val="0"/>
+        <w:widowControl w:val="0"/>
+        <w:pBdr>
+          <w:top w:space="0" w:sz="0" w:val="nil"/>
+          <w:left w:space="0" w:sz="0" w:val="nil"/>
+          <w:bottom w:space="0" w:sz="0" w:val="nil"/>
+          <w:right w:space="0" w:sz="0" w:val="nil"/>
+          <w:between w:space="0" w:sz="0" w:val="nil"/>
+        </w:pBdr>
+        <w:shd w:fill="auto" w:val="clear"/>
+        <w:spacing w:after="0" w:before="0" w:line="204.49745178222656" w:lineRule="auto"/>
+        <w:ind w:left="132.88002014160156" w:right="228.060302734375" w:hanging="0.8800506591796875"/>
+        <w:jc w:val="left"/>
+        <w:rPr>
+          <w:rFonts w:ascii="Times New Roman" w:cs="Times New Roman" w:eastAsia="Times New Roman" w:hAnsi="Times New Roman"/>
+          <w:b w:val="1"/>
+          <w:i w:val="1"/>
+          <w:sz w:val="24"/>
+          <w:szCs w:val="24"/>
+        </w:rPr>
+      </w:pPr>
+      <w:r>
+        <w:rPr>
+          <w:rtl w:val="0"/>
+        </w:rPr>
+      </w:r>
+    </w:p>
+    <w:p>
+      <w:pPr>
+        <w:keepNext w:val="0"/>
+        <w:keepLines w:val="0"/>
+        <w:pageBreakBefore w:val="0"/>
+        <w:widowControl w:val="0"/>
+        <w:pBdr>
+          <w:top w:space="0" w:sz="0" w:val="nil"/>
+          <w:left w:space="0" w:sz="0" w:val="nil"/>
+          <w:bottom w:space="0" w:sz="0" w:val="nil"/>
+          <w:right w:space="0" w:sz="0" w:val="nil"/>
+          <w:between w:space="0" w:sz="0" w:val="nil"/>
+        </w:pBdr>
+        <w:shd w:fill="auto" w:val="clear"/>
+        <w:spacing w:after="0" w:before="0" w:line="204.49745178222656" w:lineRule="auto"/>
+        <w:ind w:left="132.88002014160156" w:right="228.060302734375" w:hanging="0.8800506591796875"/>
+        <w:jc w:val="left"/>
+        <w:rPr>
+          <w:rFonts w:ascii="Times New Roman" w:cs="Times New Roman" w:eastAsia="Times New Roman" w:hAnsi="Times New Roman"/>
+          <w:b w:val="1"/>
+          <w:i w:val="1"/>
+          <w:sz w:val="24"/>
+          <w:szCs w:val="24"/>
+        </w:rPr>
+      </w:pPr>
+      <w:r>
+        <w:rPr>
+          <w:rtl w:val="0"/>
+        </w:rPr>
+      </w:r>
+    </w:p>
+    <w:p>
+      <w:pPr>
+        <w:widowControl w:val="0"/>
+        <w:spacing w:before="73.94775390625" w:line="229.88847255706787" w:lineRule="auto"/>
+        <w:ind w:left="131.43997192382812" w:right="483.270263671875" w:firstLine="3.600006103515625"/>
+        <w:rPr>
+          <w:rFonts w:ascii="Times New Roman" w:cs="Times New Roman" w:eastAsia="Times New Roman" w:hAnsi="Times New Roman"/>
+          <w:b w:val="1"/>
+          <w:i w:val="1"/>
+          <w:sz w:val="24"/>
+          <w:szCs w:val="24"/>
+        </w:rPr>
+      </w:pPr>
+      <w:r>
+        <w:rPr>
+          <w:b w:val="1"/>
+          <w:i w:val="1"/>
           <w:sz w:val="20"/>
           <w:szCs w:val="20"/>
-          <w:u w:val="none"/>
-          <w:shd w:fill="auto" w:val="clear"/>
-          <w:vertAlign w:val="baseline"/>
-          <w:rtl w:val="0"/>
-        </w:rPr>
-        <w:t xml:space="preserve">[YourProject] Requirements Specification </w:t>
-      </w:r>
-      <w:r>
-        <w:rPr>
-          <w:rFonts w:ascii="Arial" w:cs="Arial" w:eastAsia="Arial" w:hAnsi="Arial"/>
-          <w:b w:val="1"/>
-          <w:i w:val="1"/>
-          <w:smallCaps w:val="0"/>
-          <w:strike w:val="0"/>
-          <w:color w:val="000000"/>
-          <w:sz w:val="20"/>
-          <w:szCs w:val="20"/>
-          <w:u w:val="none"/>
-          <w:shd w:fill="auto" w:val="clear"/>
-          <w:vertAlign w:val="baseline"/>
         </w:rPr>
         <w:drawing>
           <wp:inline distB="19050" distT="19050" distL="19050" distR="19050">
@@ -14071,9 +14582,139 @@
       </w:r>
       <w:r>
         <w:rPr>
+          <w:rtl w:val="0"/>
+        </w:rPr>
+      </w:r>
+    </w:p>
+    <w:p>
+      <w:pPr>
+        <w:keepNext w:val="0"/>
+        <w:keepLines w:val="0"/>
+        <w:pageBreakBefore w:val="0"/>
+        <w:widowControl w:val="0"/>
+        <w:pBdr>
+          <w:top w:space="0" w:sz="0" w:val="nil"/>
+          <w:left w:space="0" w:sz="0" w:val="nil"/>
+          <w:bottom w:space="0" w:sz="0" w:val="nil"/>
+          <w:right w:space="0" w:sz="0" w:val="nil"/>
+          <w:between w:space="0" w:sz="0" w:val="nil"/>
+        </w:pBdr>
+        <w:shd w:fill="auto" w:val="clear"/>
+        <w:spacing w:after="0" w:before="0" w:line="204.49745178222656" w:lineRule="auto"/>
+        <w:ind w:left="132.88002014160156" w:right="228.060302734375" w:hanging="0.8800506591796875"/>
+        <w:jc w:val="left"/>
+        <w:rPr>
           <w:rFonts w:ascii="Times New Roman" w:cs="Times New Roman" w:eastAsia="Times New Roman" w:hAnsi="Times New Roman"/>
           <w:b w:val="1"/>
           <w:i w:val="1"/>
+          <w:sz w:val="24"/>
+          <w:szCs w:val="24"/>
+        </w:rPr>
+      </w:pPr>
+      <w:r>
+        <w:rPr>
+          <w:rtl w:val="0"/>
+        </w:rPr>
+      </w:r>
+    </w:p>
+    <w:p>
+      <w:pPr>
+        <w:keepNext w:val="0"/>
+        <w:keepLines w:val="0"/>
+        <w:pageBreakBefore w:val="0"/>
+        <w:widowControl w:val="0"/>
+        <w:pBdr>
+          <w:top w:space="0" w:sz="0" w:val="nil"/>
+          <w:left w:space="0" w:sz="0" w:val="nil"/>
+          <w:bottom w:space="0" w:sz="0" w:val="nil"/>
+          <w:right w:space="0" w:sz="0" w:val="nil"/>
+          <w:between w:space="0" w:sz="0" w:val="nil"/>
+        </w:pBdr>
+        <w:shd w:fill="auto" w:val="clear"/>
+        <w:spacing w:after="0" w:before="0" w:line="204.49745178222656" w:lineRule="auto"/>
+        <w:ind w:left="132.88002014160156" w:right="228.060302734375" w:hanging="0.8800506591796875"/>
+        <w:jc w:val="left"/>
+        <w:rPr>
+          <w:rFonts w:ascii="Times New Roman" w:cs="Times New Roman" w:eastAsia="Times New Roman" w:hAnsi="Times New Roman"/>
+          <w:b w:val="1"/>
+          <w:i w:val="1"/>
+          <w:sz w:val="24"/>
+          <w:szCs w:val="24"/>
+        </w:rPr>
+      </w:pPr>
+      <w:r>
+        <w:rPr>
+          <w:rtl w:val="0"/>
+        </w:rPr>
+      </w:r>
+    </w:p>
+    <w:p>
+      <w:pPr>
+        <w:keepNext w:val="0"/>
+        <w:keepLines w:val="0"/>
+        <w:pageBreakBefore w:val="0"/>
+        <w:widowControl w:val="0"/>
+        <w:pBdr>
+          <w:top w:space="0" w:sz="0" w:val="nil"/>
+          <w:left w:space="0" w:sz="0" w:val="nil"/>
+          <w:bottom w:space="0" w:sz="0" w:val="nil"/>
+          <w:right w:space="0" w:sz="0" w:val="nil"/>
+          <w:between w:space="0" w:sz="0" w:val="nil"/>
+        </w:pBdr>
+        <w:shd w:fill="auto" w:val="clear"/>
+        <w:spacing w:after="0" w:before="0" w:line="204.49745178222656" w:lineRule="auto"/>
+        <w:ind w:left="132.88002014160156" w:right="228.060302734375" w:hanging="0.8800506591796875"/>
+        <w:jc w:val="left"/>
+        <w:rPr>
+          <w:rFonts w:ascii="Times New Roman" w:cs="Times New Roman" w:eastAsia="Times New Roman" w:hAnsi="Times New Roman"/>
+          <w:b w:val="1"/>
+          <w:i w:val="1"/>
+          <w:sz w:val="24"/>
+          <w:szCs w:val="24"/>
+        </w:rPr>
+      </w:pPr>
+      <w:r>
+        <w:rPr>
+          <w:rtl w:val="0"/>
+        </w:rPr>
+      </w:r>
+    </w:p>
+    <w:p>
+      <w:pPr>
+        <w:keepNext w:val="0"/>
+        <w:keepLines w:val="0"/>
+        <w:pageBreakBefore w:val="0"/>
+        <w:widowControl w:val="0"/>
+        <w:pBdr>
+          <w:top w:space="0" w:sz="0" w:val="nil"/>
+          <w:left w:space="0" w:sz="0" w:val="nil"/>
+          <w:bottom w:space="0" w:sz="0" w:val="nil"/>
+          <w:right w:space="0" w:sz="0" w:val="nil"/>
+          <w:between w:space="0" w:sz="0" w:val="nil"/>
+        </w:pBdr>
+        <w:shd w:fill="auto" w:val="clear"/>
+        <w:spacing w:after="0" w:before="0" w:line="204.49745178222656" w:lineRule="auto"/>
+        <w:ind w:left="132.88002014160156" w:right="228.060302734375" w:hanging="0.8800506591796875"/>
+        <w:jc w:val="left"/>
+        <w:rPr>
+          <w:rFonts w:ascii="Times New Roman" w:cs="Times New Roman" w:eastAsia="Times New Roman" w:hAnsi="Times New Roman"/>
+          <w:b w:val="1"/>
+          <w:i w:val="1"/>
+          <w:smallCaps w:val="0"/>
+          <w:strike w:val="0"/>
+          <w:color w:val="000000"/>
+          <w:sz w:val="24"/>
+          <w:szCs w:val="24"/>
+          <w:u w:val="none"/>
+          <w:shd w:fill="auto" w:val="clear"/>
+          <w:vertAlign w:val="baseline"/>
+        </w:rPr>
+      </w:pPr>
+      <w:r>
+        <w:rPr>
+          <w:rFonts w:ascii="Times New Roman" w:cs="Times New Roman" w:eastAsia="Times New Roman" w:hAnsi="Times New Roman"/>
+          <w:b w:val="1"/>
+          <w:i w:val="1"/>
           <w:smallCaps w:val="0"/>
           <w:strike w:val="0"/>
           <w:color w:val="000000"/>
@@ -14106,34 +14747,196 @@
         <w:jc w:val="left"/>
         <w:rPr>
           <w:rFonts w:ascii="Times New Roman" w:cs="Times New Roman" w:eastAsia="Times New Roman" w:hAnsi="Times New Roman"/>
-          <w:b w:val="0"/>
-          <w:i w:val="0"/>
-          <w:smallCaps w:val="0"/>
-          <w:strike w:val="0"/>
-          <w:color w:val="000000"/>
-          <w:sz w:val="24"/>
-          <w:szCs w:val="24"/>
-          <w:u w:val="none"/>
-          <w:shd w:fill="auto" w:val="clear"/>
-          <w:vertAlign w:val="baseline"/>
-        </w:rPr>
-      </w:pPr>
-      <w:r>
-        <w:rPr>
-          <w:rFonts w:ascii="Times New Roman" w:cs="Times New Roman" w:eastAsia="Times New Roman" w:hAnsi="Times New Roman"/>
-          <w:b w:val="0"/>
-          <w:i w:val="0"/>
-          <w:smallCaps w:val="0"/>
-          <w:strike w:val="0"/>
-          <w:color w:val="000000"/>
-          <w:sz w:val="24"/>
-          <w:szCs w:val="24"/>
-          <w:u w:val="none"/>
-          <w:shd w:fill="auto" w:val="clear"/>
-          <w:vertAlign w:val="baseline"/>
-          <w:rtl w:val="0"/>
-        </w:rPr>
-        <w:t xml:space="preserve">Everything related to the domain that might be needed in the project shall be mentioned here. Sometimes the domain Requirements might be thought as part of either functional or non-functional requirements. </w:t>
+          <w:sz w:val="24"/>
+          <w:szCs w:val="24"/>
+        </w:rPr>
+      </w:pPr>
+      <w:r>
+        <w:rPr>
+          <w:rFonts w:ascii="Times New Roman" w:cs="Times New Roman" w:eastAsia="Times New Roman" w:hAnsi="Times New Roman"/>
+          <w:sz w:val="24"/>
+          <w:szCs w:val="24"/>
+          <w:rtl w:val="0"/>
+        </w:rPr>
+        <w:t xml:space="preserve">Game mechanics: The game should follow the basic rules of the classic snake game, including the movement of the snake, the appearance of food, and the game over conditions. </w:t>
+      </w:r>
+    </w:p>
+    <w:p>
+      <w:pPr>
+        <w:keepNext w:val="0"/>
+        <w:keepLines w:val="0"/>
+        <w:pageBreakBefore w:val="0"/>
+        <w:widowControl w:val="0"/>
+        <w:pBdr>
+          <w:top w:space="0" w:sz="0" w:val="nil"/>
+          <w:left w:space="0" w:sz="0" w:val="nil"/>
+          <w:bottom w:space="0" w:sz="0" w:val="nil"/>
+          <w:right w:space="0" w:sz="0" w:val="nil"/>
+          <w:between w:space="0" w:sz="0" w:val="nil"/>
+        </w:pBdr>
+        <w:shd w:fill="auto" w:val="clear"/>
+        <w:spacing w:after="0" w:before="73.94775390625" w:line="229.88847255706787" w:lineRule="auto"/>
+        <w:ind w:left="131.43997192382812" w:right="483.270263671875" w:firstLine="3.600006103515625"/>
+        <w:jc w:val="left"/>
+        <w:rPr>
+          <w:rFonts w:ascii="Times New Roman" w:cs="Times New Roman" w:eastAsia="Times New Roman" w:hAnsi="Times New Roman"/>
+          <w:sz w:val="24"/>
+          <w:szCs w:val="24"/>
+        </w:rPr>
+      </w:pPr>
+      <w:r>
+        <w:rPr>
+          <w:rFonts w:ascii="Times New Roman" w:cs="Times New Roman" w:eastAsia="Times New Roman" w:hAnsi="Times New Roman"/>
+          <w:sz w:val="24"/>
+          <w:szCs w:val="24"/>
+          <w:rtl w:val="0"/>
+        </w:rPr>
+        <w:t xml:space="preserve">Graphics and user interface: The game should have simple graphics that are easy to understand and use, and a user interface that allows the player to start and restart the game, control the snake, and see their score. </w:t>
+      </w:r>
+    </w:p>
+    <w:p>
+      <w:pPr>
+        <w:keepNext w:val="0"/>
+        <w:keepLines w:val="0"/>
+        <w:pageBreakBefore w:val="0"/>
+        <w:widowControl w:val="0"/>
+        <w:pBdr>
+          <w:top w:space="0" w:sz="0" w:val="nil"/>
+          <w:left w:space="0" w:sz="0" w:val="nil"/>
+          <w:bottom w:space="0" w:sz="0" w:val="nil"/>
+          <w:right w:space="0" w:sz="0" w:val="nil"/>
+          <w:between w:space="0" w:sz="0" w:val="nil"/>
+        </w:pBdr>
+        <w:shd w:fill="auto" w:val="clear"/>
+        <w:spacing w:after="0" w:before="73.94775390625" w:line="229.88847255706787" w:lineRule="auto"/>
+        <w:ind w:left="131.43997192382812" w:right="483.270263671875" w:firstLine="3.600006103515625"/>
+        <w:jc w:val="left"/>
+        <w:rPr>
+          <w:rFonts w:ascii="Times New Roman" w:cs="Times New Roman" w:eastAsia="Times New Roman" w:hAnsi="Times New Roman"/>
+          <w:sz w:val="24"/>
+          <w:szCs w:val="24"/>
+        </w:rPr>
+      </w:pPr>
+      <w:r>
+        <w:rPr>
+          <w:rFonts w:ascii="Times New Roman" w:cs="Times New Roman" w:eastAsia="Times New Roman" w:hAnsi="Times New Roman"/>
+          <w:sz w:val="24"/>
+          <w:szCs w:val="24"/>
+          <w:rtl w:val="0"/>
+        </w:rPr>
+        <w:t xml:space="preserve">Input and output: The game should accept input from the player's keyboard to control the snake's movement and display output to show the game board, score, and game over messages. Performance: The game should run smoothly and without lag, even as the snake grows longer and the game board becomes more crowded. </w:t>
+      </w:r>
+    </w:p>
+    <w:p>
+      <w:pPr>
+        <w:keepNext w:val="0"/>
+        <w:keepLines w:val="0"/>
+        <w:pageBreakBefore w:val="0"/>
+        <w:widowControl w:val="0"/>
+        <w:pBdr>
+          <w:top w:space="0" w:sz="0" w:val="nil"/>
+          <w:left w:space="0" w:sz="0" w:val="nil"/>
+          <w:bottom w:space="0" w:sz="0" w:val="nil"/>
+          <w:right w:space="0" w:sz="0" w:val="nil"/>
+          <w:between w:space="0" w:sz="0" w:val="nil"/>
+        </w:pBdr>
+        <w:shd w:fill="auto" w:val="clear"/>
+        <w:spacing w:after="0" w:before="73.94775390625" w:line="229.88847255706787" w:lineRule="auto"/>
+        <w:ind w:left="131.43997192382812" w:right="483.270263671875" w:firstLine="3.600006103515625"/>
+        <w:jc w:val="left"/>
+        <w:rPr>
+          <w:rFonts w:ascii="Times New Roman" w:cs="Times New Roman" w:eastAsia="Times New Roman" w:hAnsi="Times New Roman"/>
+          <w:sz w:val="24"/>
+          <w:szCs w:val="24"/>
+        </w:rPr>
+      </w:pPr>
+      <w:r>
+        <w:rPr>
+          <w:rFonts w:ascii="Times New Roman" w:cs="Times New Roman" w:eastAsia="Times New Roman" w:hAnsi="Times New Roman"/>
+          <w:sz w:val="24"/>
+          <w:szCs w:val="24"/>
+          <w:rtl w:val="0"/>
+        </w:rPr>
+        <w:t xml:space="preserve">Compatibility: The game should be compatible with different operating systems, screen sizes, and Python versions. </w:t>
+      </w:r>
+    </w:p>
+    <w:p>
+      <w:pPr>
+        <w:keepNext w:val="0"/>
+        <w:keepLines w:val="0"/>
+        <w:pageBreakBefore w:val="0"/>
+        <w:widowControl w:val="0"/>
+        <w:pBdr>
+          <w:top w:space="0" w:sz="0" w:val="nil"/>
+          <w:left w:space="0" w:sz="0" w:val="nil"/>
+          <w:bottom w:space="0" w:sz="0" w:val="nil"/>
+          <w:right w:space="0" w:sz="0" w:val="nil"/>
+          <w:between w:space="0" w:sz="0" w:val="nil"/>
+        </w:pBdr>
+        <w:shd w:fill="auto" w:val="clear"/>
+        <w:spacing w:after="0" w:before="73.94775390625" w:line="229.88847255706787" w:lineRule="auto"/>
+        <w:ind w:left="131.43997192382812" w:right="483.270263671875" w:firstLine="3.600006103515625"/>
+        <w:jc w:val="left"/>
+        <w:rPr>
+          <w:rFonts w:ascii="Times New Roman" w:cs="Times New Roman" w:eastAsia="Times New Roman" w:hAnsi="Times New Roman"/>
+          <w:sz w:val="24"/>
+          <w:szCs w:val="24"/>
+        </w:rPr>
+      </w:pPr>
+      <w:r>
+        <w:rPr>
+          <w:rFonts w:ascii="Times New Roman" w:cs="Times New Roman" w:eastAsia="Times New Roman" w:hAnsi="Times New Roman"/>
+          <w:sz w:val="24"/>
+          <w:szCs w:val="24"/>
+          <w:rtl w:val="0"/>
+        </w:rPr>
+        <w:t xml:space="preserve">Code structure and organization: The game code should be well-organized and easy to read and modify, with clear and concise comments and documentation. </w:t>
+      </w:r>
+    </w:p>
+    <w:p>
+      <w:pPr>
+        <w:keepNext w:val="0"/>
+        <w:keepLines w:val="0"/>
+        <w:pageBreakBefore w:val="0"/>
+        <w:widowControl w:val="0"/>
+        <w:pBdr>
+          <w:top w:space="0" w:sz="0" w:val="nil"/>
+          <w:left w:space="0" w:sz="0" w:val="nil"/>
+          <w:bottom w:space="0" w:sz="0" w:val="nil"/>
+          <w:right w:space="0" w:sz="0" w:val="nil"/>
+          <w:between w:space="0" w:sz="0" w:val="nil"/>
+        </w:pBdr>
+        <w:shd w:fill="auto" w:val="clear"/>
+        <w:spacing w:after="0" w:before="73.94775390625" w:line="229.88847255706787" w:lineRule="auto"/>
+        <w:ind w:left="131.43997192382812" w:right="483.270263671875" w:firstLine="3.600006103515625"/>
+        <w:jc w:val="left"/>
+        <w:rPr>
+          <w:rFonts w:ascii="Times New Roman" w:cs="Times New Roman" w:eastAsia="Times New Roman" w:hAnsi="Times New Roman"/>
+          <w:b w:val="0"/>
+          <w:i w:val="0"/>
+          <w:smallCaps w:val="0"/>
+          <w:strike w:val="0"/>
+          <w:color w:val="000000"/>
+          <w:sz w:val="24"/>
+          <w:szCs w:val="24"/>
+          <w:u w:val="none"/>
+          <w:shd w:fill="auto" w:val="clear"/>
+          <w:vertAlign w:val="baseline"/>
+        </w:rPr>
+      </w:pPr>
+      <w:r>
+        <w:rPr>
+          <w:rFonts w:ascii="Times New Roman" w:cs="Times New Roman" w:eastAsia="Times New Roman" w:hAnsi="Times New Roman"/>
+          <w:sz w:val="24"/>
+          <w:szCs w:val="24"/>
+          <w:rtl w:val="0"/>
+        </w:rPr>
+        <w:t xml:space="preserve">Testing and debugging: The game should be thoroughly tested to ensure that it works as expected, and any bugs or errors should be identified and fixed in a timely manner</w:t>
+      </w:r>
+      <w:r>
+        <w:rPr>
+          <w:rtl w:val="0"/>
+        </w:rPr>
       </w:r>
     </w:p>
     <w:p>
@@ -14266,87 +15069,123 @@
         </w:pBdr>
         <w:shd w:fill="auto" w:val="clear"/>
         <w:spacing w:after="0" w:before="354.66552734375" w:line="240" w:lineRule="auto"/>
-        <w:ind w:left="313.84002685546875" w:right="0" w:firstLine="0"/>
-        <w:jc w:val="left"/>
-        <w:rPr>
-          <w:rFonts w:ascii="Times New Roman" w:cs="Times New Roman" w:eastAsia="Times New Roman" w:hAnsi="Times New Roman"/>
-          <w:b w:val="0"/>
-          <w:i w:val="0"/>
-          <w:smallCaps w:val="0"/>
-          <w:strike w:val="0"/>
-          <w:color w:val="000000"/>
-          <w:sz w:val="24"/>
-          <w:szCs w:val="24"/>
-          <w:u w:val="none"/>
-          <w:shd w:fill="auto" w:val="clear"/>
-          <w:vertAlign w:val="baseline"/>
-        </w:rPr>
-      </w:pPr>
-      <w:r>
-        <w:rPr>
-          <w:rFonts w:ascii="Times New Roman" w:cs="Times New Roman" w:eastAsia="Times New Roman" w:hAnsi="Times New Roman"/>
-          <w:b w:val="0"/>
-          <w:i w:val="0"/>
-          <w:smallCaps w:val="0"/>
-          <w:strike w:val="0"/>
-          <w:color w:val="000000"/>
-          <w:sz w:val="24"/>
-          <w:szCs w:val="24"/>
-          <w:u w:val="none"/>
-          <w:shd w:fill="auto" w:val="clear"/>
-          <w:vertAlign w:val="baseline"/>
-          <w:rtl w:val="0"/>
-        </w:rPr>
-        <w:t xml:space="preserve">4.1 Negotiation </w:t>
-      </w:r>
-    </w:p>
-    <w:p>
-      <w:pPr>
-        <w:keepNext w:val="0"/>
-        <w:keepLines w:val="0"/>
-        <w:pageBreakBefore w:val="0"/>
-        <w:widowControl w:val="0"/>
-        <w:pBdr>
-          <w:top w:space="0" w:sz="0" w:val="nil"/>
-          <w:left w:space="0" w:sz="0" w:val="nil"/>
-          <w:bottom w:space="0" w:sz="0" w:val="nil"/>
-          <w:right w:space="0" w:sz="0" w:val="nil"/>
-          <w:between w:space="0" w:sz="0" w:val="nil"/>
-        </w:pBdr>
-        <w:shd w:fill="auto" w:val="clear"/>
-        <w:spacing w:after="0" w:before="37.30224609375" w:line="240" w:lineRule="auto"/>
-        <w:ind w:left="313.84002685546875" w:right="0" w:firstLine="0"/>
-        <w:jc w:val="left"/>
-        <w:rPr>
-          <w:rFonts w:ascii="Times New Roman" w:cs="Times New Roman" w:eastAsia="Times New Roman" w:hAnsi="Times New Roman"/>
-          <w:b w:val="0"/>
-          <w:i w:val="0"/>
-          <w:smallCaps w:val="0"/>
-          <w:strike w:val="0"/>
-          <w:color w:val="000000"/>
-          <w:sz w:val="24"/>
-          <w:szCs w:val="24"/>
-          <w:u w:val="none"/>
-          <w:shd w:fill="auto" w:val="clear"/>
-          <w:vertAlign w:val="baseline"/>
-        </w:rPr>
-      </w:pPr>
-      <w:r>
-        <w:rPr>
-          <w:rFonts w:ascii="Times New Roman" w:cs="Times New Roman" w:eastAsia="Times New Roman" w:hAnsi="Times New Roman"/>
-          <w:b w:val="0"/>
-          <w:i w:val="0"/>
-          <w:smallCaps w:val="0"/>
-          <w:strike w:val="0"/>
-          <w:color w:val="000000"/>
-          <w:sz w:val="24"/>
-          <w:szCs w:val="24"/>
-          <w:u w:val="none"/>
-          <w:shd w:fill="auto" w:val="clear"/>
-          <w:vertAlign w:val="baseline"/>
-          <w:rtl w:val="0"/>
-        </w:rPr>
-        <w:t xml:space="preserve">4.2 Empathy </w:t>
+        <w:ind w:left="0" w:right="0" w:firstLine="0"/>
+        <w:rPr>
+          <w:rFonts w:ascii="Times New Roman" w:cs="Times New Roman" w:eastAsia="Times New Roman" w:hAnsi="Times New Roman"/>
+          <w:sz w:val="24"/>
+          <w:szCs w:val="24"/>
+        </w:rPr>
+      </w:pPr>
+      <w:r>
+        <w:rPr>
+          <w:rFonts w:ascii="Times New Roman" w:cs="Times New Roman" w:eastAsia="Times New Roman" w:hAnsi="Times New Roman"/>
+          <w:sz w:val="24"/>
+          <w:szCs w:val="24"/>
+          <w:rtl w:val="0"/>
+        </w:rPr>
+        <w:t xml:space="preserve"> </w:t>
+      </w:r>
+      <w:r>
+        <w:rPr>
+          <w:rFonts w:ascii="Times New Roman" w:cs="Times New Roman" w:eastAsia="Times New Roman" w:hAnsi="Times New Roman"/>
+          <w:b w:val="0"/>
+          <w:i w:val="0"/>
+          <w:smallCaps w:val="0"/>
+          <w:strike w:val="0"/>
+          <w:color w:val="000000"/>
+          <w:sz w:val="24"/>
+          <w:szCs w:val="24"/>
+          <w:u w:val="none"/>
+          <w:shd w:fill="auto" w:val="clear"/>
+          <w:vertAlign w:val="baseline"/>
+          <w:rtl w:val="0"/>
+        </w:rPr>
+        <w:t xml:space="preserve">4.1 </w:t>
+      </w:r>
+      <w:r>
+        <w:rPr>
+          <w:rFonts w:ascii="Times New Roman" w:cs="Times New Roman" w:eastAsia="Times New Roman" w:hAnsi="Times New Roman"/>
+          <w:sz w:val="24"/>
+          <w:szCs w:val="24"/>
+          <w:rtl w:val="0"/>
+        </w:rPr>
+        <w:t xml:space="preserve">Negotiation involves working collaboratively with stakeholders to balance competing interests and      achieve a common goal. In the context of a snake game, negotiation can involve working with developers,   testers, and other team members to ensure that the game is both functional and enjoyable to play. This may involve making trade-offs between different features or design elements to achieve the best possible user experience</w:t>
+      </w:r>
+    </w:p>
+    <w:p>
+      <w:pPr>
+        <w:keepNext w:val="0"/>
+        <w:keepLines w:val="0"/>
+        <w:pageBreakBefore w:val="0"/>
+        <w:widowControl w:val="0"/>
+        <w:pBdr>
+          <w:top w:space="0" w:sz="0" w:val="nil"/>
+          <w:left w:space="0" w:sz="0" w:val="nil"/>
+          <w:bottom w:space="0" w:sz="0" w:val="nil"/>
+          <w:right w:space="0" w:sz="0" w:val="nil"/>
+          <w:between w:space="0" w:sz="0" w:val="nil"/>
+        </w:pBdr>
+        <w:shd w:fill="auto" w:val="clear"/>
+        <w:spacing w:after="0" w:before="354.66552734375" w:line="240" w:lineRule="auto"/>
+        <w:ind w:left="0" w:right="0" w:firstLine="0"/>
+        <w:rPr>
+          <w:rFonts w:ascii="Times New Roman" w:cs="Times New Roman" w:eastAsia="Times New Roman" w:hAnsi="Times New Roman"/>
+          <w:b w:val="0"/>
+          <w:i w:val="0"/>
+          <w:smallCaps w:val="0"/>
+          <w:strike w:val="0"/>
+          <w:color w:val="000000"/>
+          <w:sz w:val="24"/>
+          <w:szCs w:val="24"/>
+          <w:u w:val="none"/>
+          <w:shd w:fill="auto" w:val="clear"/>
+          <w:vertAlign w:val="baseline"/>
+        </w:rPr>
+      </w:pPr>
+      <w:r>
+        <w:rPr>
+          <w:rFonts w:ascii="Times New Roman" w:cs="Times New Roman" w:eastAsia="Times New Roman" w:hAnsi="Times New Roman"/>
+          <w:b w:val="0"/>
+          <w:i w:val="0"/>
+          <w:smallCaps w:val="0"/>
+          <w:strike w:val="0"/>
+          <w:color w:val="000000"/>
+          <w:sz w:val="24"/>
+          <w:szCs w:val="24"/>
+          <w:u w:val="none"/>
+          <w:shd w:fill="auto" w:val="clear"/>
+          <w:vertAlign w:val="baseline"/>
+          <w:rtl w:val="0"/>
+        </w:rPr>
+        <w:t xml:space="preserve">4.2 Empathy involves putting oneself in the user's shoes to understand their needs, goals, and   challenges. In the context of a snake game, empathy can involve understanding the user's preferences in terms of the game's difficulty level, controls, and visual design. By empathizing with the user, the designer can develop a game that is both engaging and satisfying to play.</w:t>
+      </w:r>
+    </w:p>
+    <w:p>
+      <w:pPr>
+        <w:keepNext w:val="0"/>
+        <w:keepLines w:val="0"/>
+        <w:pageBreakBefore w:val="0"/>
+        <w:widowControl w:val="0"/>
+        <w:pBdr>
+          <w:top w:space="0" w:sz="0" w:val="nil"/>
+          <w:left w:space="0" w:sz="0" w:val="nil"/>
+          <w:bottom w:space="0" w:sz="0" w:val="nil"/>
+          <w:right w:space="0" w:sz="0" w:val="nil"/>
+          <w:between w:space="0" w:sz="0" w:val="nil"/>
+        </w:pBdr>
+        <w:shd w:fill="auto" w:val="clear"/>
+        <w:spacing w:after="0" w:before="354.66552734375" w:line="240" w:lineRule="auto"/>
+        <w:ind w:left="0" w:right="0" w:firstLine="0"/>
+        <w:rPr>
+          <w:rFonts w:ascii="Times New Roman" w:cs="Times New Roman" w:eastAsia="Times New Roman" w:hAnsi="Times New Roman"/>
+          <w:sz w:val="24"/>
+          <w:szCs w:val="24"/>
+        </w:rPr>
+      </w:pPr>
+      <w:r>
+        <w:rPr>
+          <w:rtl w:val="0"/>
+        </w:rPr>
       </w:r>
     </w:p>
     <w:p>
@@ -14364,38 +15203,37 @@
         </w:pBdr>
         <w:shd w:fill="auto" w:val="clear"/>
         <w:spacing w:after="0" w:before="37.28271484375" w:line="240" w:lineRule="auto"/>
-        <w:ind w:left="313.84002685546875" w:right="0" w:firstLine="0"/>
-        <w:jc w:val="left"/>
-        <w:rPr>
-          <w:rFonts w:ascii="Times New Roman" w:cs="Times New Roman" w:eastAsia="Times New Roman" w:hAnsi="Times New Roman"/>
-          <w:b w:val="0"/>
-          <w:i w:val="0"/>
-          <w:smallCaps w:val="0"/>
-          <w:strike w:val="0"/>
-          <w:color w:val="000000"/>
-          <w:sz w:val="24"/>
-          <w:szCs w:val="24"/>
-          <w:u w:val="none"/>
-          <w:shd w:fill="auto" w:val="clear"/>
-          <w:vertAlign w:val="baseline"/>
-        </w:rPr>
-      </w:pPr>
-      <w:r>
-        <w:rPr>
-          <w:rFonts w:ascii="Times New Roman" w:cs="Times New Roman" w:eastAsia="Times New Roman" w:hAnsi="Times New Roman"/>
-          <w:b w:val="0"/>
-          <w:i w:val="0"/>
-          <w:smallCaps w:val="0"/>
-          <w:strike w:val="0"/>
-          <w:color w:val="000000"/>
-          <w:sz w:val="24"/>
-          <w:szCs w:val="24"/>
-          <w:u w:val="none"/>
-          <w:shd w:fill="auto" w:val="clear"/>
-          <w:vertAlign w:val="baseline"/>
-          <w:rtl w:val="0"/>
-        </w:rPr>
-        <w:t xml:space="preserve">4.3 Noticing </w:t>
+        <w:ind w:left="0" w:right="0" w:firstLine="0"/>
+        <w:rPr>
+          <w:rFonts w:ascii="Times New Roman" w:cs="Times New Roman" w:eastAsia="Times New Roman" w:hAnsi="Times New Roman"/>
+          <w:b w:val="0"/>
+          <w:i w:val="0"/>
+          <w:smallCaps w:val="0"/>
+          <w:strike w:val="0"/>
+          <w:color w:val="000000"/>
+          <w:sz w:val="24"/>
+          <w:szCs w:val="24"/>
+          <w:u w:val="none"/>
+          <w:shd w:fill="auto" w:val="clear"/>
+          <w:vertAlign w:val="baseline"/>
+        </w:rPr>
+      </w:pPr>
+      <w:r>
+        <w:rPr>
+          <w:rFonts w:ascii="Times New Roman" w:cs="Times New Roman" w:eastAsia="Times New Roman" w:hAnsi="Times New Roman"/>
+          <w:b w:val="0"/>
+          <w:i w:val="0"/>
+          <w:smallCaps w:val="0"/>
+          <w:strike w:val="0"/>
+          <w:color w:val="000000"/>
+          <w:sz w:val="24"/>
+          <w:szCs w:val="24"/>
+          <w:u w:val="none"/>
+          <w:shd w:fill="auto" w:val="clear"/>
+          <w:vertAlign w:val="baseline"/>
+          <w:rtl w:val="0"/>
+        </w:rPr>
+        <w:t xml:space="preserve">4.3 Noticing involves paying close attention to details and patterns in the user's behavior, environment, and interactions with the game. In a snake game, noticing can involve observing the user's gameplay to identify areas where the game can be improved. For example, if the user is struggling with a particular level or feature, the designer can identify the problem and make changes to improve the user experience.</w:t>
       </w:r>
     </w:p>
     <w:p>

</xml_diff>